<commit_message>
Add GitHub Actions workflow for building executables
</commit_message>
<xml_diff>
--- a/baptisim_template_f.docx
+++ b/baptisim_template_f.docx
@@ -725,12 +725,12 @@
       </w:r>
       <w:r>
         <w:rPr>
-          <w:rFonts w:ascii="Adobe Arabic Regular" w:cs="Adobe Arabic Regular" w:hAnsi="Adobe Arabic Regular" w:eastAsia="Adobe Arabic Regular"/>
-          <w:sz w:val="40"/>
-          <w:szCs w:val="40"/>
-          <w:rtl w:val="1"/>
-        </w:rPr>
-        <w:br w:type="textWrapping"/>
+          <w:rFonts w:ascii="Adobe Arabic Regular" w:hAnsi="Adobe Arabic Regular"/>
+          <w:sz w:val="40"/>
+          <w:szCs w:val="40"/>
+          <w:rtl w:val="1"/>
+          <w:lang w:val="ar-SA" w:bidi="ar-SA"/>
+        </w:rPr>
         <w:t xml:space="preserve"> </w:t>
       </w:r>
       <w:r>
@@ -741,7 +741,7 @@
           <w:rtl w:val="1"/>
           <w:lang w:val="ar-SA" w:bidi="ar-SA"/>
         </w:rPr>
-        <w:t>للعمل بها حيث يلزم</w:t>
+        <w:t xml:space="preserve"> للعمل بها حيث يلزم</w:t>
       </w:r>
       <w:r>
         <w:rPr>

</xml_diff>